<commit_message>
Big commit for changes up to production of the draft AA report for 2024/25
</commit_message>
<xml_diff>
--- a/DCRS-HB-Template v1.0.docx
+++ b/DCRS-HB-Template v1.0.docx
@@ -1,6 +1,6 @@
 
 <file path=word/document.xml><?xml version="1.0" encoding="utf-8"?>
-<w:document xmlns:wpc="http://schemas.microsoft.com/office/word/2010/wordprocessingCanvas" xmlns:cx="http://schemas.microsoft.com/office/drawing/2014/chartex" xmlns:cx1="http://schemas.microsoft.com/office/drawing/2015/9/8/chartex" xmlns:cx2="http://schemas.microsoft.com/office/drawing/2015/10/21/chartex" xmlns:cx3="http://schemas.microsoft.com/office/drawing/2016/5/9/chartex" xmlns:cx4="http://schemas.microsoft.com/office/drawing/2016/5/10/chartex" xmlns:cx5="http://schemas.microsoft.com/office/drawing/2016/5/11/chartex" xmlns:cx6="http://schemas.microsoft.com/office/drawing/2016/5/12/chartex" xmlns:cx7="http://schemas.microsoft.com/office/drawing/2016/5/13/chartex" xmlns:cx8="http://schemas.microsoft.com/office/drawing/2016/5/14/chartex" xmlns:mc="http://schemas.openxmlformats.org/markup-compatibility/2006" xmlns:aink="http://schemas.microsoft.com/office/drawing/2016/ink" xmlns:am3d="http://schemas.microsoft.com/office/drawing/2017/model3d" xmlns:o="urn:schemas-microsoft-com:office:office" xmlns:oel="http://schemas.microsoft.com/office/2019/extlst" xmlns:r="http://schemas.openxmlformats.org/officeDocument/2006/relationships" xmlns:m="http://schemas.openxmlformats.org/officeDocument/2006/math" xmlns:v="urn:schemas-microsoft-com:vml" xmlns:wp14="http://schemas.microsoft.com/office/word/2010/wordprocessingDrawing" xmlns:wp="http://schemas.openxmlformats.org/drawingml/2006/wordprocessingDrawing" xmlns:w10="urn:schemas-microsoft-com:office:word" xmlns:w="http://schemas.openxmlformats.org/wordprocessingml/2006/main" xmlns:w14="http://schemas.microsoft.com/office/word/2010/wordml" xmlns:w15="http://schemas.microsoft.com/office/word/2012/wordml" xmlns:w16cex="http://schemas.microsoft.com/office/word/2018/wordml/cex" xmlns:w16cid="http://schemas.microsoft.com/office/word/2016/wordml/cid" xmlns:w16="http://schemas.microsoft.com/office/word/2018/wordml" xmlns:w16du="http://schemas.microsoft.com/office/word/2023/wordml/word16du" xmlns:w16sdtdh="http://schemas.microsoft.com/office/word/2020/wordml/sdtdatahash" xmlns:w16se="http://schemas.microsoft.com/office/word/2015/wordml/symex" xmlns:wpg="http://schemas.microsoft.com/office/word/2010/wordprocessingGroup" xmlns:wpi="http://schemas.microsoft.com/office/word/2010/wordprocessingInk" xmlns:wne="http://schemas.microsoft.com/office/word/2006/wordml" xmlns:wps="http://schemas.microsoft.com/office/word/2010/wordprocessingShape" mc:Ignorable="w14 w15 w16se w16cid w16 w16cex w16sdtdh w16du wp14">
+<w:document xmlns:wpc="http://schemas.microsoft.com/office/word/2010/wordprocessingCanvas" xmlns:cx="http://schemas.microsoft.com/office/drawing/2014/chartex" xmlns:cx1="http://schemas.microsoft.com/office/drawing/2015/9/8/chartex" xmlns:cx2="http://schemas.microsoft.com/office/drawing/2015/10/21/chartex" xmlns:cx3="http://schemas.microsoft.com/office/drawing/2016/5/9/chartex" xmlns:cx4="http://schemas.microsoft.com/office/drawing/2016/5/10/chartex" xmlns:cx5="http://schemas.microsoft.com/office/drawing/2016/5/11/chartex" xmlns:cx6="http://schemas.microsoft.com/office/drawing/2016/5/12/chartex" xmlns:cx7="http://schemas.microsoft.com/office/drawing/2016/5/13/chartex" xmlns:cx8="http://schemas.microsoft.com/office/drawing/2016/5/14/chartex" xmlns:mc="http://schemas.openxmlformats.org/markup-compatibility/2006" xmlns:aink="http://schemas.microsoft.com/office/drawing/2016/ink" xmlns:am3d="http://schemas.microsoft.com/office/drawing/2017/model3d" xmlns:o="urn:schemas-microsoft-com:office:office" xmlns:oel="http://schemas.microsoft.com/office/2019/extlst" xmlns:r="http://schemas.openxmlformats.org/officeDocument/2006/relationships" xmlns:m="http://schemas.openxmlformats.org/officeDocument/2006/math" xmlns:v="urn:schemas-microsoft-com:vml" xmlns:wp14="http://schemas.microsoft.com/office/word/2010/wordprocessingDrawing" xmlns:wp="http://schemas.openxmlformats.org/drawingml/2006/wordprocessingDrawing" xmlns:w10="urn:schemas-microsoft-com:office:word" xmlns:w="http://schemas.openxmlformats.org/wordprocessingml/2006/main" xmlns:w14="http://schemas.microsoft.com/office/word/2010/wordml" xmlns:w15="http://schemas.microsoft.com/office/word/2012/wordml" xmlns:w16cex="http://schemas.microsoft.com/office/word/2018/wordml/cex" xmlns:w16cid="http://schemas.microsoft.com/office/word/2016/wordml/cid" xmlns:w16="http://schemas.microsoft.com/office/word/2018/wordml" xmlns:w16du="http://schemas.microsoft.com/office/word/2023/wordml/word16du" xmlns:w16sdtdh="http://schemas.microsoft.com/office/word/2020/wordml/sdtdatahash" xmlns:w16sdtfl="http://schemas.microsoft.com/office/word/2024/wordml/sdtformatlock" xmlns:w16se="http://schemas.microsoft.com/office/word/2015/wordml/symex" xmlns:wpg="http://schemas.microsoft.com/office/word/2010/wordprocessingGroup" xmlns:wpi="http://schemas.microsoft.com/office/word/2010/wordprocessingInk" xmlns:wne="http://schemas.microsoft.com/office/word/2006/wordml" xmlns:wps="http://schemas.microsoft.com/office/word/2010/wordprocessingShape" mc:Ignorable="w14 w15 w16se w16cid w16 w16cex w16sdtdh w16sdtfl w16du wp14">
   <w:body>
     <w:p>
       <w:pPr>
@@ -48,9 +48,6 @@
       </w:r>
     </w:p>
     <w:p>
-      <w:pPr>
-        <w:spacing w:after="0"/>
-      </w:pPr>
       <w:r>
         <w:fldChar w:fldCharType="end"/>
       </w:r>
@@ -122,7 +119,6 @@
           <w:ilvl w:val="0"/>
           <w:numId w:val="30"/>
         </w:numPr>
-        <w:spacing w:before="0" w:after="0"/>
         <w:rPr>
           <w:szCs w:val="22"/>
         </w:rPr>
@@ -141,7 +137,6 @@
           <w:ilvl w:val="0"/>
           <w:numId w:val="30"/>
         </w:numPr>
-        <w:spacing w:before="0" w:after="0"/>
         <w:rPr>
           <w:szCs w:val="22"/>
         </w:rPr>
@@ -159,7 +154,6 @@
           <w:ilvl w:val="0"/>
           <w:numId w:val="30"/>
         </w:numPr>
-        <w:spacing w:before="0" w:after="0"/>
         <w:rPr>
           <w:szCs w:val="22"/>
         </w:rPr>
@@ -256,12 +250,9 @@
 </file>
 
 <file path=word/endnotes.xml><?xml version="1.0" encoding="utf-8"?>
-<w:endnotes xmlns:wpc="http://schemas.microsoft.com/office/word/2010/wordprocessingCanvas" xmlns:cx="http://schemas.microsoft.com/office/drawing/2014/chartex" xmlns:cx1="http://schemas.microsoft.com/office/drawing/2015/9/8/chartex" xmlns:cx2="http://schemas.microsoft.com/office/drawing/2015/10/21/chartex" xmlns:cx3="http://schemas.microsoft.com/office/drawing/2016/5/9/chartex" xmlns:cx4="http://schemas.microsoft.com/office/drawing/2016/5/10/chartex" xmlns:cx5="http://schemas.microsoft.com/office/drawing/2016/5/11/chartex" xmlns:cx6="http://schemas.microsoft.com/office/drawing/2016/5/12/chartex" xmlns:cx7="http://schemas.microsoft.com/office/drawing/2016/5/13/chartex" xmlns:cx8="http://schemas.microsoft.com/office/drawing/2016/5/14/chartex" xmlns:mc="http://schemas.openxmlformats.org/markup-compatibility/2006" xmlns:aink="http://schemas.microsoft.com/office/drawing/2016/ink" xmlns:am3d="http://schemas.microsoft.com/office/drawing/2017/model3d" xmlns:o="urn:schemas-microsoft-com:office:office" xmlns:oel="http://schemas.microsoft.com/office/2019/extlst" xmlns:r="http://schemas.openxmlformats.org/officeDocument/2006/relationships" xmlns:m="http://schemas.openxmlformats.org/officeDocument/2006/math" xmlns:v="urn:schemas-microsoft-com:vml" xmlns:wp14="http://schemas.microsoft.com/office/word/2010/wordprocessingDrawing" xmlns:wp="http://schemas.openxmlformats.org/drawingml/2006/wordprocessingDrawing" xmlns:w10="urn:schemas-microsoft-com:office:word" xmlns:w="http://schemas.openxmlformats.org/wordprocessingml/2006/main" xmlns:w14="http://schemas.microsoft.com/office/word/2010/wordml" xmlns:w15="http://schemas.microsoft.com/office/word/2012/wordml" xmlns:w16cex="http://schemas.microsoft.com/office/word/2018/wordml/cex" xmlns:w16cid="http://schemas.microsoft.com/office/word/2016/wordml/cid" xmlns:w16="http://schemas.microsoft.com/office/word/2018/wordml" xmlns:w16du="http://schemas.microsoft.com/office/word/2023/wordml/word16du" xmlns:w16sdtdh="http://schemas.microsoft.com/office/word/2020/wordml/sdtdatahash" xmlns:w16se="http://schemas.microsoft.com/office/word/2015/wordml/symex" xmlns:wpg="http://schemas.microsoft.com/office/word/2010/wordprocessingGroup" xmlns:wpi="http://schemas.microsoft.com/office/word/2010/wordprocessingInk" xmlns:wne="http://schemas.microsoft.com/office/word/2006/wordml" xmlns:wps="http://schemas.microsoft.com/office/word/2010/wordprocessingShape" mc:Ignorable="w14 w15 w16se w16cid w16 w16cex w16sdtdh w16du wp14">
+<w:endnotes xmlns:wpc="http://schemas.microsoft.com/office/word/2010/wordprocessingCanvas" xmlns:cx="http://schemas.microsoft.com/office/drawing/2014/chartex" xmlns:cx1="http://schemas.microsoft.com/office/drawing/2015/9/8/chartex" xmlns:cx2="http://schemas.microsoft.com/office/drawing/2015/10/21/chartex" xmlns:cx3="http://schemas.microsoft.com/office/drawing/2016/5/9/chartex" xmlns:cx4="http://schemas.microsoft.com/office/drawing/2016/5/10/chartex" xmlns:cx5="http://schemas.microsoft.com/office/drawing/2016/5/11/chartex" xmlns:cx6="http://schemas.microsoft.com/office/drawing/2016/5/12/chartex" xmlns:cx7="http://schemas.microsoft.com/office/drawing/2016/5/13/chartex" xmlns:cx8="http://schemas.microsoft.com/office/drawing/2016/5/14/chartex" xmlns:mc="http://schemas.openxmlformats.org/markup-compatibility/2006" xmlns:aink="http://schemas.microsoft.com/office/drawing/2016/ink" xmlns:am3d="http://schemas.microsoft.com/office/drawing/2017/model3d" xmlns:o="urn:schemas-microsoft-com:office:office" xmlns:oel="http://schemas.microsoft.com/office/2019/extlst" xmlns:r="http://schemas.openxmlformats.org/officeDocument/2006/relationships" xmlns:m="http://schemas.openxmlformats.org/officeDocument/2006/math" xmlns:v="urn:schemas-microsoft-com:vml" xmlns:wp14="http://schemas.microsoft.com/office/word/2010/wordprocessingDrawing" xmlns:wp="http://schemas.openxmlformats.org/drawingml/2006/wordprocessingDrawing" xmlns:w10="urn:schemas-microsoft-com:office:word" xmlns:w="http://schemas.openxmlformats.org/wordprocessingml/2006/main" xmlns:w14="http://schemas.microsoft.com/office/word/2010/wordml" xmlns:w15="http://schemas.microsoft.com/office/word/2012/wordml" xmlns:w16cex="http://schemas.microsoft.com/office/word/2018/wordml/cex" xmlns:w16cid="http://schemas.microsoft.com/office/word/2016/wordml/cid" xmlns:w16="http://schemas.microsoft.com/office/word/2018/wordml" xmlns:w16du="http://schemas.microsoft.com/office/word/2023/wordml/word16du" xmlns:w16sdtdh="http://schemas.microsoft.com/office/word/2020/wordml/sdtdatahash" xmlns:w16sdtfl="http://schemas.microsoft.com/office/word/2024/wordml/sdtformatlock" xmlns:w16se="http://schemas.microsoft.com/office/word/2015/wordml/symex" xmlns:wpg="http://schemas.microsoft.com/office/word/2010/wordprocessingGroup" xmlns:wpi="http://schemas.microsoft.com/office/word/2010/wordprocessingInk" xmlns:wne="http://schemas.microsoft.com/office/word/2006/wordml" xmlns:wps="http://schemas.microsoft.com/office/word/2010/wordprocessingShape" mc:Ignorable="w14 w15 w16se w16cid w16 w16cex w16sdtdh w16sdtfl w16du wp14">
   <w:endnote w:type="separator" w:id="-1">
     <w:p>
-      <w:pPr>
-        <w:spacing w:after="0"/>
-      </w:pPr>
       <w:r>
         <w:separator/>
       </w:r>
@@ -269,9 +260,6 @@
   </w:endnote>
   <w:endnote w:type="continuationSeparator" w:id="0">
     <w:p>
-      <w:pPr>
-        <w:spacing w:after="0"/>
-      </w:pPr>
       <w:r>
         <w:continuationSeparator/>
       </w:r>
@@ -281,7 +269,7 @@
 </file>
 
 <file path=word/footer1.xml><?xml version="1.0" encoding="utf-8"?>
-<w:ftr xmlns:wpc="http://schemas.microsoft.com/office/word/2010/wordprocessingCanvas" xmlns:cx="http://schemas.microsoft.com/office/drawing/2014/chartex" xmlns:cx1="http://schemas.microsoft.com/office/drawing/2015/9/8/chartex" xmlns:cx2="http://schemas.microsoft.com/office/drawing/2015/10/21/chartex" xmlns:cx3="http://schemas.microsoft.com/office/drawing/2016/5/9/chartex" xmlns:cx4="http://schemas.microsoft.com/office/drawing/2016/5/10/chartex" xmlns:cx5="http://schemas.microsoft.com/office/drawing/2016/5/11/chartex" xmlns:cx6="http://schemas.microsoft.com/office/drawing/2016/5/12/chartex" xmlns:cx7="http://schemas.microsoft.com/office/drawing/2016/5/13/chartex" xmlns:cx8="http://schemas.microsoft.com/office/drawing/2016/5/14/chartex" xmlns:mc="http://schemas.openxmlformats.org/markup-compatibility/2006" xmlns:aink="http://schemas.microsoft.com/office/drawing/2016/ink" xmlns:am3d="http://schemas.microsoft.com/office/drawing/2017/model3d" xmlns:o="urn:schemas-microsoft-com:office:office" xmlns:oel="http://schemas.microsoft.com/office/2019/extlst" xmlns:r="http://schemas.openxmlformats.org/officeDocument/2006/relationships" xmlns:m="http://schemas.openxmlformats.org/officeDocument/2006/math" xmlns:v="urn:schemas-microsoft-com:vml" xmlns:wp14="http://schemas.microsoft.com/office/word/2010/wordprocessingDrawing" xmlns:wp="http://schemas.openxmlformats.org/drawingml/2006/wordprocessingDrawing" xmlns:w10="urn:schemas-microsoft-com:office:word" xmlns:w="http://schemas.openxmlformats.org/wordprocessingml/2006/main" xmlns:w14="http://schemas.microsoft.com/office/word/2010/wordml" xmlns:w15="http://schemas.microsoft.com/office/word/2012/wordml" xmlns:w16cex="http://schemas.microsoft.com/office/word/2018/wordml/cex" xmlns:w16cid="http://schemas.microsoft.com/office/word/2016/wordml/cid" xmlns:w16="http://schemas.microsoft.com/office/word/2018/wordml" xmlns:w16du="http://schemas.microsoft.com/office/word/2023/wordml/word16du" xmlns:w16sdtdh="http://schemas.microsoft.com/office/word/2020/wordml/sdtdatahash" xmlns:w16se="http://schemas.microsoft.com/office/word/2015/wordml/symex" xmlns:wpg="http://schemas.microsoft.com/office/word/2010/wordprocessingGroup" xmlns:wpi="http://schemas.microsoft.com/office/word/2010/wordprocessingInk" xmlns:wne="http://schemas.microsoft.com/office/word/2006/wordml" xmlns:wps="http://schemas.microsoft.com/office/word/2010/wordprocessingShape" mc:Ignorable="w14 w15 w16se w16cid w16 w16cex w16sdtdh w16du wp14">
+<w:ftr xmlns:wpc="http://schemas.microsoft.com/office/word/2010/wordprocessingCanvas" xmlns:cx="http://schemas.microsoft.com/office/drawing/2014/chartex" xmlns:cx1="http://schemas.microsoft.com/office/drawing/2015/9/8/chartex" xmlns:cx2="http://schemas.microsoft.com/office/drawing/2015/10/21/chartex" xmlns:cx3="http://schemas.microsoft.com/office/drawing/2016/5/9/chartex" xmlns:cx4="http://schemas.microsoft.com/office/drawing/2016/5/10/chartex" xmlns:cx5="http://schemas.microsoft.com/office/drawing/2016/5/11/chartex" xmlns:cx6="http://schemas.microsoft.com/office/drawing/2016/5/12/chartex" xmlns:cx7="http://schemas.microsoft.com/office/drawing/2016/5/13/chartex" xmlns:cx8="http://schemas.microsoft.com/office/drawing/2016/5/14/chartex" xmlns:mc="http://schemas.openxmlformats.org/markup-compatibility/2006" xmlns:aink="http://schemas.microsoft.com/office/drawing/2016/ink" xmlns:am3d="http://schemas.microsoft.com/office/drawing/2017/model3d" xmlns:o="urn:schemas-microsoft-com:office:office" xmlns:oel="http://schemas.microsoft.com/office/2019/extlst" xmlns:r="http://schemas.openxmlformats.org/officeDocument/2006/relationships" xmlns:m="http://schemas.openxmlformats.org/officeDocument/2006/math" xmlns:v="urn:schemas-microsoft-com:vml" xmlns:wp14="http://schemas.microsoft.com/office/word/2010/wordprocessingDrawing" xmlns:wp="http://schemas.openxmlformats.org/drawingml/2006/wordprocessingDrawing" xmlns:w10="urn:schemas-microsoft-com:office:word" xmlns:w="http://schemas.openxmlformats.org/wordprocessingml/2006/main" xmlns:w14="http://schemas.microsoft.com/office/word/2010/wordml" xmlns:w15="http://schemas.microsoft.com/office/word/2012/wordml" xmlns:w16cex="http://schemas.microsoft.com/office/word/2018/wordml/cex" xmlns:w16cid="http://schemas.microsoft.com/office/word/2016/wordml/cid" xmlns:w16="http://schemas.microsoft.com/office/word/2018/wordml" xmlns:w16du="http://schemas.microsoft.com/office/word/2023/wordml/word16du" xmlns:w16sdtdh="http://schemas.microsoft.com/office/word/2020/wordml/sdtdatahash" xmlns:w16sdtfl="http://schemas.microsoft.com/office/word/2024/wordml/sdtformatlock" xmlns:w16se="http://schemas.microsoft.com/office/word/2015/wordml/symex" xmlns:wpg="http://schemas.microsoft.com/office/word/2010/wordprocessingGroup" xmlns:wpi="http://schemas.microsoft.com/office/word/2010/wordprocessingInk" xmlns:wne="http://schemas.microsoft.com/office/word/2006/wordml" xmlns:wps="http://schemas.microsoft.com/office/word/2010/wordprocessingShape" mc:Ignorable="w14 w15 w16se w16cid w16 w16cex w16sdtdh w16sdtfl w16du wp14">
   <w:sdt>
     <w:sdtPr>
       <w:rPr>
@@ -351,7 +339,7 @@
 </file>
 
 <file path=word/footer2.xml><?xml version="1.0" encoding="utf-8"?>
-<w:ftr xmlns:wpc="http://schemas.microsoft.com/office/word/2010/wordprocessingCanvas" xmlns:cx="http://schemas.microsoft.com/office/drawing/2014/chartex" xmlns:cx1="http://schemas.microsoft.com/office/drawing/2015/9/8/chartex" xmlns:cx2="http://schemas.microsoft.com/office/drawing/2015/10/21/chartex" xmlns:cx3="http://schemas.microsoft.com/office/drawing/2016/5/9/chartex" xmlns:cx4="http://schemas.microsoft.com/office/drawing/2016/5/10/chartex" xmlns:cx5="http://schemas.microsoft.com/office/drawing/2016/5/11/chartex" xmlns:cx6="http://schemas.microsoft.com/office/drawing/2016/5/12/chartex" xmlns:cx7="http://schemas.microsoft.com/office/drawing/2016/5/13/chartex" xmlns:cx8="http://schemas.microsoft.com/office/drawing/2016/5/14/chartex" xmlns:mc="http://schemas.openxmlformats.org/markup-compatibility/2006" xmlns:aink="http://schemas.microsoft.com/office/drawing/2016/ink" xmlns:am3d="http://schemas.microsoft.com/office/drawing/2017/model3d" xmlns:o="urn:schemas-microsoft-com:office:office" xmlns:oel="http://schemas.microsoft.com/office/2019/extlst" xmlns:r="http://schemas.openxmlformats.org/officeDocument/2006/relationships" xmlns:m="http://schemas.openxmlformats.org/officeDocument/2006/math" xmlns:v="urn:schemas-microsoft-com:vml" xmlns:wp14="http://schemas.microsoft.com/office/word/2010/wordprocessingDrawing" xmlns:wp="http://schemas.openxmlformats.org/drawingml/2006/wordprocessingDrawing" xmlns:w10="urn:schemas-microsoft-com:office:word" xmlns:w="http://schemas.openxmlformats.org/wordprocessingml/2006/main" xmlns:w14="http://schemas.microsoft.com/office/word/2010/wordml" xmlns:w15="http://schemas.microsoft.com/office/word/2012/wordml" xmlns:w16cex="http://schemas.microsoft.com/office/word/2018/wordml/cex" xmlns:w16cid="http://schemas.microsoft.com/office/word/2016/wordml/cid" xmlns:w16="http://schemas.microsoft.com/office/word/2018/wordml" xmlns:w16du="http://schemas.microsoft.com/office/word/2023/wordml/word16du" xmlns:w16sdtdh="http://schemas.microsoft.com/office/word/2020/wordml/sdtdatahash" xmlns:w16se="http://schemas.microsoft.com/office/word/2015/wordml/symex" xmlns:wpg="http://schemas.microsoft.com/office/word/2010/wordprocessingGroup" xmlns:wpi="http://schemas.microsoft.com/office/word/2010/wordprocessingInk" xmlns:wne="http://schemas.microsoft.com/office/word/2006/wordml" xmlns:wps="http://schemas.microsoft.com/office/word/2010/wordprocessingShape" mc:Ignorable="w14 w15 w16se w16cid w16 w16cex w16sdtdh w16du wp14">
+<w:ftr xmlns:wpc="http://schemas.microsoft.com/office/word/2010/wordprocessingCanvas" xmlns:cx="http://schemas.microsoft.com/office/drawing/2014/chartex" xmlns:cx1="http://schemas.microsoft.com/office/drawing/2015/9/8/chartex" xmlns:cx2="http://schemas.microsoft.com/office/drawing/2015/10/21/chartex" xmlns:cx3="http://schemas.microsoft.com/office/drawing/2016/5/9/chartex" xmlns:cx4="http://schemas.microsoft.com/office/drawing/2016/5/10/chartex" xmlns:cx5="http://schemas.microsoft.com/office/drawing/2016/5/11/chartex" xmlns:cx6="http://schemas.microsoft.com/office/drawing/2016/5/12/chartex" xmlns:cx7="http://schemas.microsoft.com/office/drawing/2016/5/13/chartex" xmlns:cx8="http://schemas.microsoft.com/office/drawing/2016/5/14/chartex" xmlns:mc="http://schemas.openxmlformats.org/markup-compatibility/2006" xmlns:aink="http://schemas.microsoft.com/office/drawing/2016/ink" xmlns:am3d="http://schemas.microsoft.com/office/drawing/2017/model3d" xmlns:o="urn:schemas-microsoft-com:office:office" xmlns:oel="http://schemas.microsoft.com/office/2019/extlst" xmlns:r="http://schemas.openxmlformats.org/officeDocument/2006/relationships" xmlns:m="http://schemas.openxmlformats.org/officeDocument/2006/math" xmlns:v="urn:schemas-microsoft-com:vml" xmlns:wp14="http://schemas.microsoft.com/office/word/2010/wordprocessingDrawing" xmlns:wp="http://schemas.openxmlformats.org/drawingml/2006/wordprocessingDrawing" xmlns:w10="urn:schemas-microsoft-com:office:word" xmlns:w="http://schemas.openxmlformats.org/wordprocessingml/2006/main" xmlns:w14="http://schemas.microsoft.com/office/word/2010/wordml" xmlns:w15="http://schemas.microsoft.com/office/word/2012/wordml" xmlns:w16cex="http://schemas.microsoft.com/office/word/2018/wordml/cex" xmlns:w16cid="http://schemas.microsoft.com/office/word/2016/wordml/cid" xmlns:w16="http://schemas.microsoft.com/office/word/2018/wordml" xmlns:w16du="http://schemas.microsoft.com/office/word/2023/wordml/word16du" xmlns:w16sdtdh="http://schemas.microsoft.com/office/word/2020/wordml/sdtdatahash" xmlns:w16sdtfl="http://schemas.microsoft.com/office/word/2024/wordml/sdtformatlock" xmlns:w16se="http://schemas.microsoft.com/office/word/2015/wordml/symex" xmlns:wpg="http://schemas.microsoft.com/office/word/2010/wordprocessingGroup" xmlns:wpi="http://schemas.microsoft.com/office/word/2010/wordprocessingInk" xmlns:wne="http://schemas.microsoft.com/office/word/2006/wordml" xmlns:wps="http://schemas.microsoft.com/office/word/2010/wordprocessingShape" mc:Ignorable="w14 w15 w16se w16cid w16 w16cex w16sdtdh w16sdtfl w16du wp14">
   <w:sdt>
     <w:sdtPr>
       <w:rPr>
@@ -421,7 +409,7 @@
 </file>
 
 <file path=word/footer3.xml><?xml version="1.0" encoding="utf-8"?>
-<w:ftr xmlns:wpc="http://schemas.microsoft.com/office/word/2010/wordprocessingCanvas" xmlns:cx="http://schemas.microsoft.com/office/drawing/2014/chartex" xmlns:cx1="http://schemas.microsoft.com/office/drawing/2015/9/8/chartex" xmlns:cx2="http://schemas.microsoft.com/office/drawing/2015/10/21/chartex" xmlns:cx3="http://schemas.microsoft.com/office/drawing/2016/5/9/chartex" xmlns:cx4="http://schemas.microsoft.com/office/drawing/2016/5/10/chartex" xmlns:cx5="http://schemas.microsoft.com/office/drawing/2016/5/11/chartex" xmlns:cx6="http://schemas.microsoft.com/office/drawing/2016/5/12/chartex" xmlns:cx7="http://schemas.microsoft.com/office/drawing/2016/5/13/chartex" xmlns:cx8="http://schemas.microsoft.com/office/drawing/2016/5/14/chartex" xmlns:mc="http://schemas.openxmlformats.org/markup-compatibility/2006" xmlns:aink="http://schemas.microsoft.com/office/drawing/2016/ink" xmlns:am3d="http://schemas.microsoft.com/office/drawing/2017/model3d" xmlns:o="urn:schemas-microsoft-com:office:office" xmlns:oel="http://schemas.microsoft.com/office/2019/extlst" xmlns:r="http://schemas.openxmlformats.org/officeDocument/2006/relationships" xmlns:m="http://schemas.openxmlformats.org/officeDocument/2006/math" xmlns:v="urn:schemas-microsoft-com:vml" xmlns:wp14="http://schemas.microsoft.com/office/word/2010/wordprocessingDrawing" xmlns:wp="http://schemas.openxmlformats.org/drawingml/2006/wordprocessingDrawing" xmlns:w10="urn:schemas-microsoft-com:office:word" xmlns:w="http://schemas.openxmlformats.org/wordprocessingml/2006/main" xmlns:w14="http://schemas.microsoft.com/office/word/2010/wordml" xmlns:w15="http://schemas.microsoft.com/office/word/2012/wordml" xmlns:w16cex="http://schemas.microsoft.com/office/word/2018/wordml/cex" xmlns:w16cid="http://schemas.microsoft.com/office/word/2016/wordml/cid" xmlns:w16="http://schemas.microsoft.com/office/word/2018/wordml" xmlns:w16du="http://schemas.microsoft.com/office/word/2023/wordml/word16du" xmlns:w16sdtdh="http://schemas.microsoft.com/office/word/2020/wordml/sdtdatahash" xmlns:w16se="http://schemas.microsoft.com/office/word/2015/wordml/symex" xmlns:wpg="http://schemas.microsoft.com/office/word/2010/wordprocessingGroup" xmlns:wpi="http://schemas.microsoft.com/office/word/2010/wordprocessingInk" xmlns:wne="http://schemas.microsoft.com/office/word/2006/wordml" xmlns:wps="http://schemas.microsoft.com/office/word/2010/wordprocessingShape" mc:Ignorable="w14 w15 w16se w16cid w16 w16cex w16sdtdh w16du wp14">
+<w:ftr xmlns:wpc="http://schemas.microsoft.com/office/word/2010/wordprocessingCanvas" xmlns:cx="http://schemas.microsoft.com/office/drawing/2014/chartex" xmlns:cx1="http://schemas.microsoft.com/office/drawing/2015/9/8/chartex" xmlns:cx2="http://schemas.microsoft.com/office/drawing/2015/10/21/chartex" xmlns:cx3="http://schemas.microsoft.com/office/drawing/2016/5/9/chartex" xmlns:cx4="http://schemas.microsoft.com/office/drawing/2016/5/10/chartex" xmlns:cx5="http://schemas.microsoft.com/office/drawing/2016/5/11/chartex" xmlns:cx6="http://schemas.microsoft.com/office/drawing/2016/5/12/chartex" xmlns:cx7="http://schemas.microsoft.com/office/drawing/2016/5/13/chartex" xmlns:cx8="http://schemas.microsoft.com/office/drawing/2016/5/14/chartex" xmlns:mc="http://schemas.openxmlformats.org/markup-compatibility/2006" xmlns:aink="http://schemas.microsoft.com/office/drawing/2016/ink" xmlns:am3d="http://schemas.microsoft.com/office/drawing/2017/model3d" xmlns:o="urn:schemas-microsoft-com:office:office" xmlns:oel="http://schemas.microsoft.com/office/2019/extlst" xmlns:r="http://schemas.openxmlformats.org/officeDocument/2006/relationships" xmlns:m="http://schemas.openxmlformats.org/officeDocument/2006/math" xmlns:v="urn:schemas-microsoft-com:vml" xmlns:wp14="http://schemas.microsoft.com/office/word/2010/wordprocessingDrawing" xmlns:wp="http://schemas.openxmlformats.org/drawingml/2006/wordprocessingDrawing" xmlns:w10="urn:schemas-microsoft-com:office:word" xmlns:w="http://schemas.openxmlformats.org/wordprocessingml/2006/main" xmlns:w14="http://schemas.microsoft.com/office/word/2010/wordml" xmlns:w15="http://schemas.microsoft.com/office/word/2012/wordml" xmlns:w16cex="http://schemas.microsoft.com/office/word/2018/wordml/cex" xmlns:w16cid="http://schemas.microsoft.com/office/word/2016/wordml/cid" xmlns:w16="http://schemas.microsoft.com/office/word/2018/wordml" xmlns:w16du="http://schemas.microsoft.com/office/word/2023/wordml/word16du" xmlns:w16sdtdh="http://schemas.microsoft.com/office/word/2020/wordml/sdtdatahash" xmlns:w16sdtfl="http://schemas.microsoft.com/office/word/2024/wordml/sdtformatlock" xmlns:w16se="http://schemas.microsoft.com/office/word/2015/wordml/symex" xmlns:wpg="http://schemas.microsoft.com/office/word/2010/wordprocessingGroup" xmlns:wpi="http://schemas.microsoft.com/office/word/2010/wordprocessingInk" xmlns:wne="http://schemas.microsoft.com/office/word/2006/wordml" xmlns:wps="http://schemas.microsoft.com/office/word/2010/wordprocessingShape" mc:Ignorable="w14 w15 w16se w16cid w16 w16cex w16sdtdh w16sdtfl w16du wp14">
   <w:sdt>
     <w:sdtPr>
       <w:rPr>
@@ -491,7 +479,7 @@
 </file>
 
 <file path=word/footer4.xml><?xml version="1.0" encoding="utf-8"?>
-<w:ftr xmlns:wpc="http://schemas.microsoft.com/office/word/2010/wordprocessingCanvas" xmlns:cx="http://schemas.microsoft.com/office/drawing/2014/chartex" xmlns:cx1="http://schemas.microsoft.com/office/drawing/2015/9/8/chartex" xmlns:cx2="http://schemas.microsoft.com/office/drawing/2015/10/21/chartex" xmlns:cx3="http://schemas.microsoft.com/office/drawing/2016/5/9/chartex" xmlns:cx4="http://schemas.microsoft.com/office/drawing/2016/5/10/chartex" xmlns:cx5="http://schemas.microsoft.com/office/drawing/2016/5/11/chartex" xmlns:cx6="http://schemas.microsoft.com/office/drawing/2016/5/12/chartex" xmlns:cx7="http://schemas.microsoft.com/office/drawing/2016/5/13/chartex" xmlns:cx8="http://schemas.microsoft.com/office/drawing/2016/5/14/chartex" xmlns:mc="http://schemas.openxmlformats.org/markup-compatibility/2006" xmlns:aink="http://schemas.microsoft.com/office/drawing/2016/ink" xmlns:am3d="http://schemas.microsoft.com/office/drawing/2017/model3d" xmlns:o="urn:schemas-microsoft-com:office:office" xmlns:oel="http://schemas.microsoft.com/office/2019/extlst" xmlns:r="http://schemas.openxmlformats.org/officeDocument/2006/relationships" xmlns:m="http://schemas.openxmlformats.org/officeDocument/2006/math" xmlns:v="urn:schemas-microsoft-com:vml" xmlns:wp14="http://schemas.microsoft.com/office/word/2010/wordprocessingDrawing" xmlns:wp="http://schemas.openxmlformats.org/drawingml/2006/wordprocessingDrawing" xmlns:w10="urn:schemas-microsoft-com:office:word" xmlns:w="http://schemas.openxmlformats.org/wordprocessingml/2006/main" xmlns:w14="http://schemas.microsoft.com/office/word/2010/wordml" xmlns:w15="http://schemas.microsoft.com/office/word/2012/wordml" xmlns:w16cex="http://schemas.microsoft.com/office/word/2018/wordml/cex" xmlns:w16cid="http://schemas.microsoft.com/office/word/2016/wordml/cid" xmlns:w16="http://schemas.microsoft.com/office/word/2018/wordml" xmlns:w16du="http://schemas.microsoft.com/office/word/2023/wordml/word16du" xmlns:w16sdtdh="http://schemas.microsoft.com/office/word/2020/wordml/sdtdatahash" xmlns:w16se="http://schemas.microsoft.com/office/word/2015/wordml/symex" xmlns:wpg="http://schemas.microsoft.com/office/word/2010/wordprocessingGroup" xmlns:wpi="http://schemas.microsoft.com/office/word/2010/wordprocessingInk" xmlns:wne="http://schemas.microsoft.com/office/word/2006/wordml" xmlns:wps="http://schemas.microsoft.com/office/word/2010/wordprocessingShape" mc:Ignorable="w14 w15 w16se w16cid w16 w16cex w16sdtdh w16du wp14">
+<w:ftr xmlns:wpc="http://schemas.microsoft.com/office/word/2010/wordprocessingCanvas" xmlns:cx="http://schemas.microsoft.com/office/drawing/2014/chartex" xmlns:cx1="http://schemas.microsoft.com/office/drawing/2015/9/8/chartex" xmlns:cx2="http://schemas.microsoft.com/office/drawing/2015/10/21/chartex" xmlns:cx3="http://schemas.microsoft.com/office/drawing/2016/5/9/chartex" xmlns:cx4="http://schemas.microsoft.com/office/drawing/2016/5/10/chartex" xmlns:cx5="http://schemas.microsoft.com/office/drawing/2016/5/11/chartex" xmlns:cx6="http://schemas.microsoft.com/office/drawing/2016/5/12/chartex" xmlns:cx7="http://schemas.microsoft.com/office/drawing/2016/5/13/chartex" xmlns:cx8="http://schemas.microsoft.com/office/drawing/2016/5/14/chartex" xmlns:mc="http://schemas.openxmlformats.org/markup-compatibility/2006" xmlns:aink="http://schemas.microsoft.com/office/drawing/2016/ink" xmlns:am3d="http://schemas.microsoft.com/office/drawing/2017/model3d" xmlns:o="urn:schemas-microsoft-com:office:office" xmlns:oel="http://schemas.microsoft.com/office/2019/extlst" xmlns:r="http://schemas.openxmlformats.org/officeDocument/2006/relationships" xmlns:m="http://schemas.openxmlformats.org/officeDocument/2006/math" xmlns:v="urn:schemas-microsoft-com:vml" xmlns:wp14="http://schemas.microsoft.com/office/word/2010/wordprocessingDrawing" xmlns:wp="http://schemas.openxmlformats.org/drawingml/2006/wordprocessingDrawing" xmlns:w10="urn:schemas-microsoft-com:office:word" xmlns:w="http://schemas.openxmlformats.org/wordprocessingml/2006/main" xmlns:w14="http://schemas.microsoft.com/office/word/2010/wordml" xmlns:w15="http://schemas.microsoft.com/office/word/2012/wordml" xmlns:w16cex="http://schemas.microsoft.com/office/word/2018/wordml/cex" xmlns:w16cid="http://schemas.microsoft.com/office/word/2016/wordml/cid" xmlns:w16="http://schemas.microsoft.com/office/word/2018/wordml" xmlns:w16du="http://schemas.microsoft.com/office/word/2023/wordml/word16du" xmlns:w16sdtdh="http://schemas.microsoft.com/office/word/2020/wordml/sdtdatahash" xmlns:w16sdtfl="http://schemas.microsoft.com/office/word/2024/wordml/sdtformatlock" xmlns:w16se="http://schemas.microsoft.com/office/word/2015/wordml/symex" xmlns:wpg="http://schemas.microsoft.com/office/word/2010/wordprocessingGroup" xmlns:wpi="http://schemas.microsoft.com/office/word/2010/wordprocessingInk" xmlns:wne="http://schemas.microsoft.com/office/word/2006/wordml" xmlns:wps="http://schemas.microsoft.com/office/word/2010/wordprocessingShape" mc:Ignorable="w14 w15 w16se w16cid w16 w16cex w16sdtdh w16sdtfl w16du wp14">
   <w:sdt>
     <w:sdtPr>
       <w:rPr>
@@ -561,7 +549,7 @@
 </file>
 
 <file path=word/footnotes.xml><?xml version="1.0" encoding="utf-8"?>
-<w:footnotes xmlns:wpc="http://schemas.microsoft.com/office/word/2010/wordprocessingCanvas" xmlns:cx="http://schemas.microsoft.com/office/drawing/2014/chartex" xmlns:cx1="http://schemas.microsoft.com/office/drawing/2015/9/8/chartex" xmlns:cx2="http://schemas.microsoft.com/office/drawing/2015/10/21/chartex" xmlns:cx3="http://schemas.microsoft.com/office/drawing/2016/5/9/chartex" xmlns:cx4="http://schemas.microsoft.com/office/drawing/2016/5/10/chartex" xmlns:cx5="http://schemas.microsoft.com/office/drawing/2016/5/11/chartex" xmlns:cx6="http://schemas.microsoft.com/office/drawing/2016/5/12/chartex" xmlns:cx7="http://schemas.microsoft.com/office/drawing/2016/5/13/chartex" xmlns:cx8="http://schemas.microsoft.com/office/drawing/2016/5/14/chartex" xmlns:mc="http://schemas.openxmlformats.org/markup-compatibility/2006" xmlns:aink="http://schemas.microsoft.com/office/drawing/2016/ink" xmlns:am3d="http://schemas.microsoft.com/office/drawing/2017/model3d" xmlns:o="urn:schemas-microsoft-com:office:office" xmlns:oel="http://schemas.microsoft.com/office/2019/extlst" xmlns:r="http://schemas.openxmlformats.org/officeDocument/2006/relationships" xmlns:m="http://schemas.openxmlformats.org/officeDocument/2006/math" xmlns:v="urn:schemas-microsoft-com:vml" xmlns:wp14="http://schemas.microsoft.com/office/word/2010/wordprocessingDrawing" xmlns:wp="http://schemas.openxmlformats.org/drawingml/2006/wordprocessingDrawing" xmlns:w10="urn:schemas-microsoft-com:office:word" xmlns:w="http://schemas.openxmlformats.org/wordprocessingml/2006/main" xmlns:w14="http://schemas.microsoft.com/office/word/2010/wordml" xmlns:w15="http://schemas.microsoft.com/office/word/2012/wordml" xmlns:w16cex="http://schemas.microsoft.com/office/word/2018/wordml/cex" xmlns:w16cid="http://schemas.microsoft.com/office/word/2016/wordml/cid" xmlns:w16="http://schemas.microsoft.com/office/word/2018/wordml" xmlns:w16du="http://schemas.microsoft.com/office/word/2023/wordml/word16du" xmlns:w16sdtdh="http://schemas.microsoft.com/office/word/2020/wordml/sdtdatahash" xmlns:w16se="http://schemas.microsoft.com/office/word/2015/wordml/symex" xmlns:wpg="http://schemas.microsoft.com/office/word/2010/wordprocessingGroup" xmlns:wpi="http://schemas.microsoft.com/office/word/2010/wordprocessingInk" xmlns:wne="http://schemas.microsoft.com/office/word/2006/wordml" xmlns:wps="http://schemas.microsoft.com/office/word/2010/wordprocessingShape" mc:Ignorable="w14 w15 w16se w16cid w16 w16cex w16sdtdh w16du wp14">
+<w:footnotes xmlns:wpc="http://schemas.microsoft.com/office/word/2010/wordprocessingCanvas" xmlns:cx="http://schemas.microsoft.com/office/drawing/2014/chartex" xmlns:cx1="http://schemas.microsoft.com/office/drawing/2015/9/8/chartex" xmlns:cx2="http://schemas.microsoft.com/office/drawing/2015/10/21/chartex" xmlns:cx3="http://schemas.microsoft.com/office/drawing/2016/5/9/chartex" xmlns:cx4="http://schemas.microsoft.com/office/drawing/2016/5/10/chartex" xmlns:cx5="http://schemas.microsoft.com/office/drawing/2016/5/11/chartex" xmlns:cx6="http://schemas.microsoft.com/office/drawing/2016/5/12/chartex" xmlns:cx7="http://schemas.microsoft.com/office/drawing/2016/5/13/chartex" xmlns:cx8="http://schemas.microsoft.com/office/drawing/2016/5/14/chartex" xmlns:mc="http://schemas.openxmlformats.org/markup-compatibility/2006" xmlns:aink="http://schemas.microsoft.com/office/drawing/2016/ink" xmlns:am3d="http://schemas.microsoft.com/office/drawing/2017/model3d" xmlns:o="urn:schemas-microsoft-com:office:office" xmlns:oel="http://schemas.microsoft.com/office/2019/extlst" xmlns:r="http://schemas.openxmlformats.org/officeDocument/2006/relationships" xmlns:m="http://schemas.openxmlformats.org/officeDocument/2006/math" xmlns:v="urn:schemas-microsoft-com:vml" xmlns:wp14="http://schemas.microsoft.com/office/word/2010/wordprocessingDrawing" xmlns:wp="http://schemas.openxmlformats.org/drawingml/2006/wordprocessingDrawing" xmlns:w10="urn:schemas-microsoft-com:office:word" xmlns:w="http://schemas.openxmlformats.org/wordprocessingml/2006/main" xmlns:w14="http://schemas.microsoft.com/office/word/2010/wordml" xmlns:w15="http://schemas.microsoft.com/office/word/2012/wordml" xmlns:w16cex="http://schemas.microsoft.com/office/word/2018/wordml/cex" xmlns:w16cid="http://schemas.microsoft.com/office/word/2016/wordml/cid" xmlns:w16="http://schemas.microsoft.com/office/word/2018/wordml" xmlns:w16du="http://schemas.microsoft.com/office/word/2023/wordml/word16du" xmlns:w16sdtdh="http://schemas.microsoft.com/office/word/2020/wordml/sdtdatahash" xmlns:w16sdtfl="http://schemas.microsoft.com/office/word/2024/wordml/sdtformatlock" xmlns:w16se="http://schemas.microsoft.com/office/word/2015/wordml/symex" xmlns:wpg="http://schemas.microsoft.com/office/word/2010/wordprocessingGroup" xmlns:wpi="http://schemas.microsoft.com/office/word/2010/wordprocessingInk" xmlns:wne="http://schemas.microsoft.com/office/word/2006/wordml" xmlns:wps="http://schemas.microsoft.com/office/word/2010/wordprocessingShape" mc:Ignorable="w14 w15 w16se w16cid w16 w16cex w16sdtdh w16sdtfl w16du wp14">
   <w:footnote w:type="separator" w:id="-1">
     <w:p>
       <w:r>
@@ -580,7 +568,7 @@
 </file>
 
 <file path=word/numbering.xml><?xml version="1.0" encoding="utf-8"?>
-<w:numbering xmlns:wpc="http://schemas.microsoft.com/office/word/2010/wordprocessingCanvas" xmlns:cx="http://schemas.microsoft.com/office/drawing/2014/chartex" xmlns:cx1="http://schemas.microsoft.com/office/drawing/2015/9/8/chartex" xmlns:cx2="http://schemas.microsoft.com/office/drawing/2015/10/21/chartex" xmlns:cx3="http://schemas.microsoft.com/office/drawing/2016/5/9/chartex" xmlns:cx4="http://schemas.microsoft.com/office/drawing/2016/5/10/chartex" xmlns:cx5="http://schemas.microsoft.com/office/drawing/2016/5/11/chartex" xmlns:cx6="http://schemas.microsoft.com/office/drawing/2016/5/12/chartex" xmlns:cx7="http://schemas.microsoft.com/office/drawing/2016/5/13/chartex" xmlns:cx8="http://schemas.microsoft.com/office/drawing/2016/5/14/chartex" xmlns:mc="http://schemas.openxmlformats.org/markup-compatibility/2006" xmlns:aink="http://schemas.microsoft.com/office/drawing/2016/ink" xmlns:am3d="http://schemas.microsoft.com/office/drawing/2017/model3d" xmlns:o="urn:schemas-microsoft-com:office:office" xmlns:oel="http://schemas.microsoft.com/office/2019/extlst" xmlns:r="http://schemas.openxmlformats.org/officeDocument/2006/relationships" xmlns:m="http://schemas.openxmlformats.org/officeDocument/2006/math" xmlns:v="urn:schemas-microsoft-com:vml" xmlns:wp14="http://schemas.microsoft.com/office/word/2010/wordprocessingDrawing" xmlns:wp="http://schemas.openxmlformats.org/drawingml/2006/wordprocessingDrawing" xmlns:w10="urn:schemas-microsoft-com:office:word" xmlns:w="http://schemas.openxmlformats.org/wordprocessingml/2006/main" xmlns:w14="http://schemas.microsoft.com/office/word/2010/wordml" xmlns:w15="http://schemas.microsoft.com/office/word/2012/wordml" xmlns:w16cex="http://schemas.microsoft.com/office/word/2018/wordml/cex" xmlns:w16cid="http://schemas.microsoft.com/office/word/2016/wordml/cid" xmlns:w16="http://schemas.microsoft.com/office/word/2018/wordml" xmlns:w16du="http://schemas.microsoft.com/office/word/2023/wordml/word16du" xmlns:w16sdtdh="http://schemas.microsoft.com/office/word/2020/wordml/sdtdatahash" xmlns:w16se="http://schemas.microsoft.com/office/word/2015/wordml/symex" xmlns:wpg="http://schemas.microsoft.com/office/word/2010/wordprocessingGroup" xmlns:wpi="http://schemas.microsoft.com/office/word/2010/wordprocessingInk" xmlns:wne="http://schemas.microsoft.com/office/word/2006/wordml" xmlns:wps="http://schemas.microsoft.com/office/word/2010/wordprocessingShape" mc:Ignorable="w14 w15 w16se w16cid w16 w16cex w16sdtdh w16du wp14">
+<w:numbering xmlns:wpc="http://schemas.microsoft.com/office/word/2010/wordprocessingCanvas" xmlns:cx="http://schemas.microsoft.com/office/drawing/2014/chartex" xmlns:cx1="http://schemas.microsoft.com/office/drawing/2015/9/8/chartex" xmlns:cx2="http://schemas.microsoft.com/office/drawing/2015/10/21/chartex" xmlns:cx3="http://schemas.microsoft.com/office/drawing/2016/5/9/chartex" xmlns:cx4="http://schemas.microsoft.com/office/drawing/2016/5/10/chartex" xmlns:cx5="http://schemas.microsoft.com/office/drawing/2016/5/11/chartex" xmlns:cx6="http://schemas.microsoft.com/office/drawing/2016/5/12/chartex" xmlns:cx7="http://schemas.microsoft.com/office/drawing/2016/5/13/chartex" xmlns:cx8="http://schemas.microsoft.com/office/drawing/2016/5/14/chartex" xmlns:mc="http://schemas.openxmlformats.org/markup-compatibility/2006" xmlns:aink="http://schemas.microsoft.com/office/drawing/2016/ink" xmlns:am3d="http://schemas.microsoft.com/office/drawing/2017/model3d" xmlns:o="urn:schemas-microsoft-com:office:office" xmlns:oel="http://schemas.microsoft.com/office/2019/extlst" xmlns:r="http://schemas.openxmlformats.org/officeDocument/2006/relationships" xmlns:m="http://schemas.openxmlformats.org/officeDocument/2006/math" xmlns:v="urn:schemas-microsoft-com:vml" xmlns:wp14="http://schemas.microsoft.com/office/word/2010/wordprocessingDrawing" xmlns:wp="http://schemas.openxmlformats.org/drawingml/2006/wordprocessingDrawing" xmlns:w10="urn:schemas-microsoft-com:office:word" xmlns:w="http://schemas.openxmlformats.org/wordprocessingml/2006/main" xmlns:w14="http://schemas.microsoft.com/office/word/2010/wordml" xmlns:w15="http://schemas.microsoft.com/office/word/2012/wordml" xmlns:w16cex="http://schemas.microsoft.com/office/word/2018/wordml/cex" xmlns:w16cid="http://schemas.microsoft.com/office/word/2016/wordml/cid" xmlns:w16="http://schemas.microsoft.com/office/word/2018/wordml" xmlns:w16du="http://schemas.microsoft.com/office/word/2023/wordml/word16du" xmlns:w16sdtdh="http://schemas.microsoft.com/office/word/2020/wordml/sdtdatahash" xmlns:w16sdtfl="http://schemas.microsoft.com/office/word/2024/wordml/sdtformatlock" xmlns:w16se="http://schemas.microsoft.com/office/word/2015/wordml/symex" xmlns:wpg="http://schemas.microsoft.com/office/word/2010/wordprocessingGroup" xmlns:wpi="http://schemas.microsoft.com/office/word/2010/wordprocessingInk" xmlns:wne="http://schemas.microsoft.com/office/word/2006/wordml" xmlns:wps="http://schemas.microsoft.com/office/word/2010/wordprocessingShape" mc:Ignorable="w14 w15 w16se w16cid w16 w16cex w16sdtdh w16sdtfl w16du wp14">
   <w:abstractNum w:abstractNumId="0" w15:restartNumberingAfterBreak="0">
     <w:nsid w:val="FFFFFF7C"/>
     <w:multiLevelType w:val="singleLevel"/>
@@ -2194,7 +2182,7 @@
 </file>
 
 <file path=word/styles.xml><?xml version="1.0" encoding="utf-8"?>
-<w:styles xmlns:mc="http://schemas.openxmlformats.org/markup-compatibility/2006" xmlns:r="http://schemas.openxmlformats.org/officeDocument/2006/relationships" xmlns:w="http://schemas.openxmlformats.org/wordprocessingml/2006/main" xmlns:w14="http://schemas.microsoft.com/office/word/2010/wordml" xmlns:w15="http://schemas.microsoft.com/office/word/2012/wordml" xmlns:w16cex="http://schemas.microsoft.com/office/word/2018/wordml/cex" xmlns:w16cid="http://schemas.microsoft.com/office/word/2016/wordml/cid" xmlns:w16="http://schemas.microsoft.com/office/word/2018/wordml" xmlns:w16du="http://schemas.microsoft.com/office/word/2023/wordml/word16du" xmlns:w16sdtdh="http://schemas.microsoft.com/office/word/2020/wordml/sdtdatahash" xmlns:w16se="http://schemas.microsoft.com/office/word/2015/wordml/symex" mc:Ignorable="w14 w15 w16se w16cid w16 w16cex w16sdtdh w16du">
+<w:styles xmlns:mc="http://schemas.openxmlformats.org/markup-compatibility/2006" xmlns:r="http://schemas.openxmlformats.org/officeDocument/2006/relationships" xmlns:w="http://schemas.openxmlformats.org/wordprocessingml/2006/main" xmlns:w14="http://schemas.microsoft.com/office/word/2010/wordml" xmlns:w15="http://schemas.microsoft.com/office/word/2012/wordml" xmlns:w16cex="http://schemas.microsoft.com/office/word/2018/wordml/cex" xmlns:w16cid="http://schemas.microsoft.com/office/word/2016/wordml/cid" xmlns:w16="http://schemas.microsoft.com/office/word/2018/wordml" xmlns:w16du="http://schemas.microsoft.com/office/word/2023/wordml/word16du" xmlns:w16sdtdh="http://schemas.microsoft.com/office/word/2020/wordml/sdtdatahash" xmlns:w16sdtfl="http://schemas.microsoft.com/office/word/2024/wordml/sdtformatlock" xmlns:w16se="http://schemas.microsoft.com/office/word/2015/wordml/symex" mc:Ignorable="w14 w15 w16se w16cid w16 w16cex w16sdtdh w16sdtfl w16du">
   <w:docDefaults>
     <w:rPrDefault>
       <w:rPr>
@@ -2551,9 +2539,9 @@
   <w:style w:type="paragraph" w:default="1" w:styleId="Normal">
     <w:name w:val="Normal"/>
     <w:qFormat/>
-    <w:rsid w:val="006E4522"/>
+    <w:rsid w:val="002E5310"/>
     <w:pPr>
-      <w:spacing w:before="120" w:after="120"/>
+      <w:spacing w:after="0"/>
     </w:pPr>
     <w:rPr>
       <w:rFonts w:ascii="Calibri" w:hAnsi="Calibri"/>
@@ -2570,7 +2558,7 @@
     <w:pPr>
       <w:keepNext/>
       <w:keepLines/>
-      <w:spacing w:before="480" w:after="0"/>
+      <w:spacing w:before="480"/>
       <w:outlineLvl w:val="0"/>
     </w:pPr>
     <w:rPr>
@@ -2597,7 +2585,7 @@
         <w:ilvl w:val="1"/>
         <w:numId w:val="20"/>
       </w:numPr>
-      <w:spacing w:before="200" w:after="0"/>
+      <w:spacing w:before="200"/>
       <w:outlineLvl w:val="1"/>
     </w:pPr>
     <w:rPr>
@@ -2624,7 +2612,7 @@
         <w:ilvl w:val="2"/>
         <w:numId w:val="20"/>
       </w:numPr>
-      <w:spacing w:before="200" w:after="0"/>
+      <w:spacing w:before="200"/>
       <w:outlineLvl w:val="2"/>
     </w:pPr>
     <w:rPr>
@@ -2651,7 +2639,7 @@
         <w:ilvl w:val="3"/>
         <w:numId w:val="20"/>
       </w:numPr>
-      <w:spacing w:before="200" w:after="0"/>
+      <w:spacing w:before="200"/>
       <w:outlineLvl w:val="3"/>
     </w:pPr>
     <w:rPr>
@@ -2676,7 +2664,7 @@
         <w:ilvl w:val="4"/>
         <w:numId w:val="20"/>
       </w:numPr>
-      <w:spacing w:before="200" w:after="0"/>
+      <w:spacing w:before="200"/>
       <w:outlineLvl w:val="4"/>
     </w:pPr>
     <w:rPr>
@@ -2701,7 +2689,7 @@
         <w:ilvl w:val="5"/>
         <w:numId w:val="20"/>
       </w:numPr>
-      <w:spacing w:before="200" w:after="0"/>
+      <w:spacing w:before="200"/>
       <w:outlineLvl w:val="5"/>
     </w:pPr>
     <w:rPr>
@@ -2724,7 +2712,7 @@
         <w:ilvl w:val="6"/>
         <w:numId w:val="20"/>
       </w:numPr>
-      <w:spacing w:before="200" w:after="0"/>
+      <w:spacing w:before="200"/>
       <w:outlineLvl w:val="6"/>
     </w:pPr>
     <w:rPr>
@@ -2747,7 +2735,7 @@
         <w:ilvl w:val="7"/>
         <w:numId w:val="20"/>
       </w:numPr>
-      <w:spacing w:before="200" w:after="0"/>
+      <w:spacing w:before="200"/>
       <w:outlineLvl w:val="7"/>
     </w:pPr>
     <w:rPr>
@@ -2770,7 +2758,7 @@
         <w:ilvl w:val="8"/>
         <w:numId w:val="20"/>
       </w:numPr>
-      <w:spacing w:before="200" w:after="0"/>
+      <w:spacing w:before="200"/>
       <w:outlineLvl w:val="8"/>
     </w:pPr>
     <w:rPr>
@@ -2781,6 +2769,7 @@
   <w:style w:type="character" w:default="1" w:styleId="DefaultParagraphFont">
     <w:name w:val="Default Paragraph Font"/>
     <w:uiPriority w:val="1"/>
+    <w:semiHidden/>
     <w:unhideWhenUsed/>
   </w:style>
   <w:style w:type="table" w:default="1" w:styleId="TableNormal">
@@ -2994,7 +2983,6 @@
     <w:pPr>
       <w:keepNext/>
       <w:keepLines/>
-      <w:spacing w:after="0"/>
     </w:pPr>
     <w:rPr>
       <w:b/>
@@ -3153,7 +3141,6 @@
         <w:tab w:val="center" w:pos="4536"/>
         <w:tab w:val="right" w:pos="9072"/>
       </w:tabs>
-      <w:spacing w:after="0"/>
     </w:pPr>
   </w:style>
   <w:style w:type="character" w:customStyle="1" w:styleId="FooterChar">
@@ -3180,7 +3167,6 @@
         <w:tab w:val="center" w:pos="4536"/>
         <w:tab w:val="right" w:pos="9072"/>
       </w:tabs>
-      <w:spacing w:after="0"/>
     </w:pPr>
   </w:style>
   <w:style w:type="character" w:customStyle="1" w:styleId="HeaderChar">

</xml_diff>